<commit_message>
Alternative Popular CNN Architectures
</commit_message>
<xml_diff>
--- a/Introduction to Convolutional Neural Networks/02-CNNs - Building CNN with Python and Keras.docx
+++ b/Introduction to Convolutional Neural Networks/02-CNNs - Building CNN with Python and Keras.docx
@@ -711,6 +711,248 @@
                     <a:xfrm>
                       <a:off x="0" y="0"/>
                       <a:ext cx="6858000" cy="722630"/>
+                    </a:xfrm>
+                    <a:prstGeom prst="rect">
+                      <a:avLst/>
+                    </a:prstGeom>
+                  </pic:spPr>
+                </pic:pic>
+              </a:graphicData>
+            </a:graphic>
+          </wp:inline>
+        </w:drawing>
+      </w:r>
+    </w:p>
+    <w:p>
+      <w:r>
+        <w:tab/>
+      </w:r>
+    </w:p>
+    <w:p>
+      <w:r>
+        <w:lastRenderedPageBreak/>
+        <w:drawing>
+          <wp:inline distT="0" distB="0" distL="0" distR="0" wp14:anchorId="70A9BF66" wp14:editId="3643EA1C">
+            <wp:extent cx="6858000" cy="3624580"/>
+            <wp:effectExtent l="0" t="0" r="0" b="0"/>
+            <wp:docPr id="139" name="Picture 139"/>
+            <wp:cNvGraphicFramePr>
+              <a:graphicFrameLocks xmlns:a="http://schemas.openxmlformats.org/drawingml/2006/main" noChangeAspect="1"/>
+            </wp:cNvGraphicFramePr>
+            <a:graphic xmlns:a="http://schemas.openxmlformats.org/drawingml/2006/main">
+              <a:graphicData uri="http://schemas.openxmlformats.org/drawingml/2006/picture">
+                <pic:pic xmlns:pic="http://schemas.openxmlformats.org/drawingml/2006/picture">
+                  <pic:nvPicPr>
+                    <pic:cNvPr id="1" name=""/>
+                    <pic:cNvPicPr/>
+                  </pic:nvPicPr>
+                  <pic:blipFill>
+                    <a:blip r:embed="rId24"/>
+                    <a:stretch>
+                      <a:fillRect/>
+                    </a:stretch>
+                  </pic:blipFill>
+                  <pic:spPr>
+                    <a:xfrm>
+                      <a:off x="0" y="0"/>
+                      <a:ext cx="6858000" cy="3624580"/>
+                    </a:xfrm>
+                    <a:prstGeom prst="rect">
+                      <a:avLst/>
+                    </a:prstGeom>
+                  </pic:spPr>
+                </pic:pic>
+              </a:graphicData>
+            </a:graphic>
+          </wp:inline>
+        </w:drawing>
+      </w:r>
+    </w:p>
+    <w:p>
+      <w:r>
+        <w:drawing>
+          <wp:inline distT="0" distB="0" distL="0" distR="0" wp14:anchorId="6BE09E1A" wp14:editId="523FD151">
+            <wp:extent cx="6858000" cy="5234305"/>
+            <wp:effectExtent l="0" t="0" r="0" b="4445"/>
+            <wp:docPr id="140" name="Picture 140"/>
+            <wp:cNvGraphicFramePr>
+              <a:graphicFrameLocks xmlns:a="http://schemas.openxmlformats.org/drawingml/2006/main" noChangeAspect="1"/>
+            </wp:cNvGraphicFramePr>
+            <a:graphic xmlns:a="http://schemas.openxmlformats.org/drawingml/2006/main">
+              <a:graphicData uri="http://schemas.openxmlformats.org/drawingml/2006/picture">
+                <pic:pic xmlns:pic="http://schemas.openxmlformats.org/drawingml/2006/picture">
+                  <pic:nvPicPr>
+                    <pic:cNvPr id="1" name=""/>
+                    <pic:cNvPicPr/>
+                  </pic:nvPicPr>
+                  <pic:blipFill>
+                    <a:blip r:embed="rId25"/>
+                    <a:stretch>
+                      <a:fillRect/>
+                    </a:stretch>
+                  </pic:blipFill>
+                  <pic:spPr>
+                    <a:xfrm>
+                      <a:off x="0" y="0"/>
+                      <a:ext cx="6858000" cy="5234305"/>
+                    </a:xfrm>
+                    <a:prstGeom prst="rect">
+                      <a:avLst/>
+                    </a:prstGeom>
+                  </pic:spPr>
+                </pic:pic>
+              </a:graphicData>
+            </a:graphic>
+          </wp:inline>
+        </w:drawing>
+      </w:r>
+    </w:p>
+    <w:p>
+      <w:r>
+        <w:lastRenderedPageBreak/>
+        <w:drawing>
+          <wp:inline distT="0" distB="0" distL="0" distR="0" wp14:anchorId="59763132" wp14:editId="7D87BA47">
+            <wp:extent cx="6858000" cy="3483610"/>
+            <wp:effectExtent l="0" t="0" r="0" b="2540"/>
+            <wp:docPr id="142" name="Picture 142"/>
+            <wp:cNvGraphicFramePr>
+              <a:graphicFrameLocks xmlns:a="http://schemas.openxmlformats.org/drawingml/2006/main" noChangeAspect="1"/>
+            </wp:cNvGraphicFramePr>
+            <a:graphic xmlns:a="http://schemas.openxmlformats.org/drawingml/2006/main">
+              <a:graphicData uri="http://schemas.openxmlformats.org/drawingml/2006/picture">
+                <pic:pic xmlns:pic="http://schemas.openxmlformats.org/drawingml/2006/picture">
+                  <pic:nvPicPr>
+                    <pic:cNvPr id="1" name=""/>
+                    <pic:cNvPicPr/>
+                  </pic:nvPicPr>
+                  <pic:blipFill>
+                    <a:blip r:embed="rId26"/>
+                    <a:stretch>
+                      <a:fillRect/>
+                    </a:stretch>
+                  </pic:blipFill>
+                  <pic:spPr>
+                    <a:xfrm>
+                      <a:off x="0" y="0"/>
+                      <a:ext cx="6858000" cy="3483610"/>
+                    </a:xfrm>
+                    <a:prstGeom prst="rect">
+                      <a:avLst/>
+                    </a:prstGeom>
+                  </pic:spPr>
+                </pic:pic>
+              </a:graphicData>
+            </a:graphic>
+          </wp:inline>
+        </w:drawing>
+      </w:r>
+    </w:p>
+    <w:p>
+      <w:r>
+        <w:drawing>
+          <wp:inline distT="0" distB="0" distL="0" distR="0" wp14:anchorId="246E660F" wp14:editId="4C38830C">
+            <wp:extent cx="6858000" cy="3097530"/>
+            <wp:effectExtent l="0" t="0" r="0" b="7620"/>
+            <wp:docPr id="143" name="Picture 143"/>
+            <wp:cNvGraphicFramePr>
+              <a:graphicFrameLocks xmlns:a="http://schemas.openxmlformats.org/drawingml/2006/main" noChangeAspect="1"/>
+            </wp:cNvGraphicFramePr>
+            <a:graphic xmlns:a="http://schemas.openxmlformats.org/drawingml/2006/main">
+              <a:graphicData uri="http://schemas.openxmlformats.org/drawingml/2006/picture">
+                <pic:pic xmlns:pic="http://schemas.openxmlformats.org/drawingml/2006/picture">
+                  <pic:nvPicPr>
+                    <pic:cNvPr id="1" name=""/>
+                    <pic:cNvPicPr/>
+                  </pic:nvPicPr>
+                  <pic:blipFill>
+                    <a:blip r:embed="rId27"/>
+                    <a:stretch>
+                      <a:fillRect/>
+                    </a:stretch>
+                  </pic:blipFill>
+                  <pic:spPr>
+                    <a:xfrm>
+                      <a:off x="0" y="0"/>
+                      <a:ext cx="6858000" cy="3097530"/>
+                    </a:xfrm>
+                    <a:prstGeom prst="rect">
+                      <a:avLst/>
+                    </a:prstGeom>
+                  </pic:spPr>
+                </pic:pic>
+              </a:graphicData>
+            </a:graphic>
+          </wp:inline>
+        </w:drawing>
+      </w:r>
+    </w:p>
+    <w:p>
+      <w:r>
+        <w:drawing>
+          <wp:inline distT="0" distB="0" distL="0" distR="0" wp14:anchorId="39A4795A" wp14:editId="52338F29">
+            <wp:extent cx="6305266" cy="2246543"/>
+            <wp:effectExtent l="0" t="0" r="635" b="1905"/>
+            <wp:docPr id="144" name="Picture 144"/>
+            <wp:cNvGraphicFramePr>
+              <a:graphicFrameLocks xmlns:a="http://schemas.openxmlformats.org/drawingml/2006/main" noChangeAspect="1"/>
+            </wp:cNvGraphicFramePr>
+            <a:graphic xmlns:a="http://schemas.openxmlformats.org/drawingml/2006/main">
+              <a:graphicData uri="http://schemas.openxmlformats.org/drawingml/2006/picture">
+                <pic:pic xmlns:pic="http://schemas.openxmlformats.org/drawingml/2006/picture">
+                  <pic:nvPicPr>
+                    <pic:cNvPr id="1" name=""/>
+                    <pic:cNvPicPr/>
+                  </pic:nvPicPr>
+                  <pic:blipFill>
+                    <a:blip r:embed="rId28"/>
+                    <a:stretch>
+                      <a:fillRect/>
+                    </a:stretch>
+                  </pic:blipFill>
+                  <pic:spPr>
+                    <a:xfrm>
+                      <a:off x="0" y="0"/>
+                      <a:ext cx="6351326" cy="2262954"/>
+                    </a:xfrm>
+                    <a:prstGeom prst="rect">
+                      <a:avLst/>
+                    </a:prstGeom>
+                  </pic:spPr>
+                </pic:pic>
+              </a:graphicData>
+            </a:graphic>
+          </wp:inline>
+        </w:drawing>
+      </w:r>
+    </w:p>
+    <w:p>
+      <w:r>
+        <w:lastRenderedPageBreak/>
+        <w:drawing>
+          <wp:inline distT="0" distB="0" distL="0" distR="0" wp14:anchorId="43F6F3B5" wp14:editId="54803113">
+            <wp:extent cx="6858000" cy="4447540"/>
+            <wp:effectExtent l="0" t="0" r="0" b="0"/>
+            <wp:docPr id="145" name="Picture 145"/>
+            <wp:cNvGraphicFramePr>
+              <a:graphicFrameLocks xmlns:a="http://schemas.openxmlformats.org/drawingml/2006/main" noChangeAspect="1"/>
+            </wp:cNvGraphicFramePr>
+            <a:graphic xmlns:a="http://schemas.openxmlformats.org/drawingml/2006/main">
+              <a:graphicData uri="http://schemas.openxmlformats.org/drawingml/2006/picture">
+                <pic:pic xmlns:pic="http://schemas.openxmlformats.org/drawingml/2006/picture">
+                  <pic:nvPicPr>
+                    <pic:cNvPr id="1" name=""/>
+                    <pic:cNvPicPr/>
+                  </pic:nvPicPr>
+                  <pic:blipFill>
+                    <a:blip r:embed="rId29"/>
+                    <a:stretch>
+                      <a:fillRect/>
+                    </a:stretch>
+                  </pic:blipFill>
+                  <pic:spPr>
+                    <a:xfrm>
+                      <a:off x="0" y="0"/>
+                      <a:ext cx="6858000" cy="4447540"/>
                     </a:xfrm>
                     <a:prstGeom prst="rect">
                       <a:avLst/>
@@ -1524,7 +1766,7 @@
 </file>
 
 <file path=customXml/itemProps1.xml><?xml version="1.0" encoding="utf-8"?>
-<ds:datastoreItem xmlns:ds="http://schemas.openxmlformats.org/officeDocument/2006/customXml" ds:itemID="{F94AE0DF-7BDD-4C8D-A0F4-F0571978CB6A}">
+<ds:datastoreItem xmlns:ds="http://schemas.openxmlformats.org/officeDocument/2006/customXml" ds:itemID="{2F86CB95-53C9-4F5D-9349-8A264893CED7}">
   <ds:schemaRefs>
     <ds:schemaRef ds:uri="http://schemas.openxmlformats.org/officeDocument/2006/bibliography"/>
   </ds:schemaRefs>

</xml_diff>